<commit_message>
addying white Power Ranger, of course xD
</commit_message>
<xml_diff>
--- a/ejercicios/Tema3/examenobjetospredefinidos/instruccionesDelExamen.docx
+++ b/ejercicios/Tema3/examenobjetospredefinidos/instruccionesDelExamen.docx
@@ -11,8 +11,6 @@
           <w:u w:val="single"/>
         </w:rPr>
       </w:pPr>
-      <w:bookmarkStart w:id="0" w:name="_GoBack"/>
-      <w:bookmarkEnd w:id="0"/>
       <w:r>
         <w:rPr>
           <w:b/>
@@ -515,34 +513,23 @@
           <w:u w:val="single"/>
         </w:rPr>
       </w:pPr>
-    </w:p>
-    <w:p>
-      <w:pPr>
-        <w:pStyle w:val="Prrafodelista"/>
-        <w:ind w:left="709"/>
-        <w:rPr>
-          <w:b/>
-          <w:sz w:val="32"/>
-          <w:u w:val="single"/>
-        </w:rPr>
-      </w:pPr>
       <w:r>
         <w:rPr>
           <w:noProof/>
         </w:rPr>
         <w:drawing>
-          <wp:anchor distT="0" distB="0" distL="114300" distR="114300" simplePos="0" relativeHeight="251659264" behindDoc="0" locked="0" layoutInCell="1" allowOverlap="1" wp14:anchorId="1FEB7703" wp14:editId="41346A27">
+          <wp:anchor distT="0" distB="0" distL="114300" distR="114300" simplePos="0" relativeHeight="251665408" behindDoc="0" locked="0" layoutInCell="1" allowOverlap="1" wp14:anchorId="44732AD3" wp14:editId="1267166C">
             <wp:simplePos x="0" y="0"/>
             <wp:positionH relativeFrom="column">
-              <wp:posOffset>452185</wp:posOffset>
+              <wp:posOffset>450215</wp:posOffset>
             </wp:positionH>
             <wp:positionV relativeFrom="paragraph">
-              <wp:posOffset>128905</wp:posOffset>
+              <wp:posOffset>270510</wp:posOffset>
             </wp:positionV>
-            <wp:extent cx="4886325" cy="3750212"/>
-            <wp:effectExtent l="190500" t="190500" r="180975" b="193675"/>
+            <wp:extent cx="5191125" cy="3800475"/>
+            <wp:effectExtent l="152400" t="152400" r="371475" b="371475"/>
             <wp:wrapSquare wrapText="bothSides"/>
-            <wp:docPr id="2" name="Imagen 2"/>
+            <wp:docPr id="9" name="Imagen 9"/>
             <wp:cNvGraphicFramePr>
               <a:graphicFrameLocks xmlns:a="http://schemas.openxmlformats.org/drawingml/2006/main" noChangeAspect="1"/>
             </wp:cNvGraphicFramePr>
@@ -568,7 +555,7 @@
                   <pic:spPr>
                     <a:xfrm>
                       <a:off x="0" y="0"/>
-                      <a:ext cx="4886325" cy="3750212"/>
+                      <a:ext cx="5191125" cy="3800475"/>
                     </a:xfrm>
                     <a:prstGeom prst="rect">
                       <a:avLst/>
@@ -577,9 +564,9 @@
                       <a:noFill/>
                     </a:ln>
                     <a:effectLst>
-                      <a:outerShdw blurRad="190500" algn="tl" rotWithShape="0">
-                        <a:srgbClr val="000000">
-                          <a:alpha val="70000"/>
+                      <a:outerShdw blurRad="292100" dist="139700" dir="2700000" algn="tl" rotWithShape="0">
+                        <a:srgbClr val="333333">
+                          <a:alpha val="65000"/>
                         </a:srgbClr>
                       </a:outerShdw>
                     </a:effectLst>
@@ -765,6 +752,17 @@
     <w:p>
       <w:pPr>
         <w:pStyle w:val="Prrafodelista"/>
+        <w:ind w:left="709"/>
+        <w:rPr>
+          <w:b/>
+          <w:sz w:val="32"/>
+          <w:u w:val="single"/>
+        </w:rPr>
+      </w:pPr>
+    </w:p>
+    <w:p>
+      <w:pPr>
+        <w:pStyle w:val="Prrafodelista"/>
         <w:numPr>
           <w:ilvl w:val="0"/>
           <w:numId w:val="1"/>
@@ -843,13 +841,37 @@
         <w:rPr>
           <w:sz w:val="32"/>
         </w:rPr>
-        <w:t>Se admiten los colores #FF0000(rojo), #FBFF00(amarillo), #0800FF(azul), #000000(negro), #FF0095(rosa) y #00A316(verde</w:t>
-      </w:r>
-      <w:r>
-        <w:rPr>
-          <w:sz w:val="32"/>
-        </w:rPr>
-        <w:t xml:space="preserve">). </w:t>
+        <w:t>Se admiten los colores #FF0000(rojo), #FBFF00(amarillo), #0800FF(azul),</w:t>
+      </w:r>
+      <w:r>
+        <w:rPr>
+          <w:sz w:val="32"/>
+        </w:rPr>
+        <w:t xml:space="preserve"> #000000(negro), #FF0095(rosa),</w:t>
+      </w:r>
+      <w:r>
+        <w:rPr>
+          <w:sz w:val="32"/>
+        </w:rPr>
+        <w:t xml:space="preserve"> #00A316(verde</w:t>
+      </w:r>
+      <w:r>
+        <w:rPr>
+          <w:sz w:val="32"/>
+        </w:rPr>
+        <w:t>)</w:t>
+      </w:r>
+      <w:r>
+        <w:rPr>
+          <w:sz w:val="32"/>
+        </w:rPr>
+        <w:t xml:space="preserve"> y #FFFFFF(blanco).</w:t>
+      </w:r>
+      <w:r>
+        <w:rPr>
+          <w:sz w:val="32"/>
+        </w:rPr>
+        <w:t xml:space="preserve"> </w:t>
       </w:r>
     </w:p>
     <w:p>
@@ -1015,7 +1037,6 @@
         <w:pStyle w:val="Prrafodelista"/>
         <w:rPr>
           <w:sz w:val="32"/>
-          <w:u w:val="single"/>
         </w:rPr>
       </w:pPr>
       <w:r>
@@ -1043,28 +1064,36 @@
     </w:p>
     <w:p>
       <w:pPr>
-        <w:rPr>
-          <w:sz w:val="32"/>
-          <w:u w:val="single"/>
-        </w:rPr>
-      </w:pPr>
-      <w:r>
+        <w:pStyle w:val="Prrafodelista"/>
         <w:rPr>
           <w:noProof/>
         </w:rPr>
+      </w:pPr>
+    </w:p>
+    <w:p>
+      <w:pPr>
+        <w:rPr>
+          <w:sz w:val="32"/>
+          <w:u w:val="single"/>
+        </w:rPr>
+      </w:pPr>
+      <w:r>
+        <w:rPr>
+          <w:noProof/>
+        </w:rPr>
         <w:drawing>
-          <wp:anchor distT="0" distB="0" distL="114300" distR="114300" simplePos="0" relativeHeight="251660288" behindDoc="0" locked="0" layoutInCell="1" allowOverlap="1" wp14:anchorId="00E331A7" wp14:editId="6E7E3B84">
+          <wp:anchor distT="0" distB="0" distL="114300" distR="114300" simplePos="0" relativeHeight="251666432" behindDoc="0" locked="0" layoutInCell="1" allowOverlap="1" wp14:anchorId="26A6C1C3" wp14:editId="7B742FBE">
             <wp:simplePos x="0" y="0"/>
             <wp:positionH relativeFrom="column">
-              <wp:posOffset>526415</wp:posOffset>
+              <wp:posOffset>345440</wp:posOffset>
             </wp:positionH>
             <wp:positionV relativeFrom="paragraph">
-              <wp:posOffset>3938905</wp:posOffset>
+              <wp:posOffset>471170</wp:posOffset>
             </wp:positionV>
-            <wp:extent cx="4837430" cy="3505200"/>
-            <wp:effectExtent l="190500" t="190500" r="191770" b="190500"/>
+            <wp:extent cx="5943600" cy="4344035"/>
+            <wp:effectExtent l="152400" t="152400" r="361950" b="361315"/>
             <wp:wrapSquare wrapText="bothSides"/>
-            <wp:docPr id="4" name="Imagen 4"/>
+            <wp:docPr id="10" name="Imagen 10"/>
             <wp:cNvGraphicFramePr>
               <a:graphicFrameLocks xmlns:a="http://schemas.openxmlformats.org/drawingml/2006/main" noChangeAspect="1"/>
             </wp:cNvGraphicFramePr>
@@ -1090,7 +1119,7 @@
                   <pic:spPr>
                     <a:xfrm>
                       <a:off x="0" y="0"/>
-                      <a:ext cx="4837430" cy="3505200"/>
+                      <a:ext cx="5943600" cy="4344035"/>
                     </a:xfrm>
                     <a:prstGeom prst="rect">
                       <a:avLst/>
@@ -1099,9 +1128,9 @@
                       <a:noFill/>
                     </a:ln>
                     <a:effectLst>
-                      <a:outerShdw blurRad="190500" algn="tl" rotWithShape="0">
-                        <a:srgbClr val="000000">
-                          <a:alpha val="70000"/>
+                      <a:outerShdw blurRad="292100" dist="139700" dir="2700000" algn="tl" rotWithShape="0">
+                        <a:srgbClr val="333333">
+                          <a:alpha val="65000"/>
                         </a:srgbClr>
                       </a:outerShdw>
                     </a:effectLst>
@@ -1118,23 +1147,56 @@
           </wp:anchor>
         </w:drawing>
       </w:r>
+    </w:p>
+    <w:p>
+      <w:pPr>
+        <w:rPr>
+          <w:sz w:val="32"/>
+          <w:u w:val="single"/>
+        </w:rPr>
+      </w:pPr>
+    </w:p>
+    <w:p>
+      <w:pPr>
+        <w:rPr>
+          <w:sz w:val="32"/>
+          <w:u w:val="single"/>
+        </w:rPr>
+      </w:pPr>
+    </w:p>
+    <w:p>
+      <w:pPr>
+        <w:rPr>
+          <w:sz w:val="32"/>
+          <w:u w:val="single"/>
+        </w:rPr>
+      </w:pPr>
+    </w:p>
+    <w:p>
+      <w:pPr>
+        <w:rPr>
+          <w:sz w:val="32"/>
+          <w:u w:val="single"/>
+        </w:rPr>
+      </w:pPr>
       <w:r>
         <w:rPr>
           <w:noProof/>
         </w:rPr>
+        <w:lastRenderedPageBreak/>
         <w:drawing>
-          <wp:anchor distT="0" distB="0" distL="114300" distR="114300" simplePos="0" relativeHeight="251661312" behindDoc="0" locked="0" layoutInCell="1" allowOverlap="1" wp14:anchorId="7C3B734A" wp14:editId="4885BB50">
+          <wp:anchor distT="0" distB="0" distL="114300" distR="114300" simplePos="0" relativeHeight="251667456" behindDoc="0" locked="0" layoutInCell="1" allowOverlap="1" wp14:anchorId="58E67DBB" wp14:editId="6A466B9F">
             <wp:simplePos x="0" y="0"/>
             <wp:positionH relativeFrom="column">
-              <wp:posOffset>526415</wp:posOffset>
+              <wp:posOffset>316865</wp:posOffset>
             </wp:positionH>
             <wp:positionV relativeFrom="paragraph">
-              <wp:posOffset>190500</wp:posOffset>
+              <wp:posOffset>261620</wp:posOffset>
             </wp:positionV>
-            <wp:extent cx="4791075" cy="3540760"/>
-            <wp:effectExtent l="190500" t="190500" r="200025" b="193040"/>
+            <wp:extent cx="5905500" cy="4167505"/>
+            <wp:effectExtent l="152400" t="152400" r="361950" b="366395"/>
             <wp:wrapSquare wrapText="bothSides"/>
-            <wp:docPr id="3" name="Imagen 3"/>
+            <wp:docPr id="11" name="Imagen 11"/>
             <wp:cNvGraphicFramePr>
               <a:graphicFrameLocks xmlns:a="http://schemas.openxmlformats.org/drawingml/2006/main" noChangeAspect="1"/>
             </wp:cNvGraphicFramePr>
@@ -1160,7 +1222,7 @@
                   <pic:spPr>
                     <a:xfrm>
                       <a:off x="0" y="0"/>
-                      <a:ext cx="4791075" cy="3540760"/>
+                      <a:ext cx="5905500" cy="4167505"/>
                     </a:xfrm>
                     <a:prstGeom prst="rect">
                       <a:avLst/>
@@ -1169,9 +1231,9 @@
                       <a:noFill/>
                     </a:ln>
                     <a:effectLst>
-                      <a:outerShdw blurRad="190500" algn="tl" rotWithShape="0">
-                        <a:srgbClr val="000000">
-                          <a:alpha val="70000"/>
+                      <a:outerShdw blurRad="292100" dist="139700" dir="2700000" algn="tl" rotWithShape="0">
+                        <a:srgbClr val="333333">
+                          <a:alpha val="65000"/>
                         </a:srgbClr>
                       </a:outerShdw>
                     </a:effectLst>
@@ -1188,19 +1250,98 @@
           </wp:anchor>
         </w:drawing>
       </w:r>
-      <w:r>
-        <w:rPr>
-          <w:sz w:val="32"/>
-          <w:u w:val="single"/>
-        </w:rPr>
-        <w:br w:type="page"/>
-      </w:r>
-    </w:p>
-    <w:p>
-      <w:pPr>
-        <w:rPr>
-          <w:sz w:val="32"/>
-          <w:u w:val="single"/>
+    </w:p>
+    <w:p>
+      <w:pPr>
+        <w:rPr>
+          <w:sz w:val="32"/>
+          <w:u w:val="single"/>
+        </w:rPr>
+      </w:pPr>
+    </w:p>
+    <w:p>
+      <w:pPr>
+        <w:rPr>
+          <w:sz w:val="32"/>
+          <w:u w:val="single"/>
+        </w:rPr>
+      </w:pPr>
+    </w:p>
+    <w:p>
+      <w:pPr>
+        <w:rPr>
+          <w:sz w:val="32"/>
+          <w:u w:val="single"/>
+        </w:rPr>
+      </w:pPr>
+    </w:p>
+    <w:p>
+      <w:pPr>
+        <w:rPr>
+          <w:sz w:val="32"/>
+          <w:u w:val="single"/>
+        </w:rPr>
+      </w:pPr>
+    </w:p>
+    <w:p>
+      <w:pPr>
+        <w:rPr>
+          <w:sz w:val="32"/>
+          <w:u w:val="single"/>
+        </w:rPr>
+      </w:pPr>
+    </w:p>
+    <w:p>
+      <w:pPr>
+        <w:rPr>
+          <w:sz w:val="32"/>
+          <w:u w:val="single"/>
+        </w:rPr>
+      </w:pPr>
+    </w:p>
+    <w:p>
+      <w:pPr>
+        <w:rPr>
+          <w:sz w:val="32"/>
+          <w:u w:val="single"/>
+        </w:rPr>
+      </w:pPr>
+    </w:p>
+    <w:p>
+      <w:pPr>
+        <w:rPr>
+          <w:sz w:val="32"/>
+          <w:u w:val="single"/>
+        </w:rPr>
+      </w:pPr>
+    </w:p>
+    <w:p>
+      <w:pPr>
+        <w:pStyle w:val="Prrafodelista"/>
+        <w:ind w:left="709"/>
+        <w:rPr>
+          <w:b/>
+          <w:sz w:val="32"/>
+        </w:rPr>
+      </w:pPr>
+    </w:p>
+    <w:p>
+      <w:pPr>
+        <w:pStyle w:val="Prrafodelista"/>
+        <w:ind w:left="709"/>
+        <w:rPr>
+          <w:b/>
+          <w:sz w:val="32"/>
+        </w:rPr>
+      </w:pPr>
+    </w:p>
+    <w:p>
+      <w:pPr>
+        <w:pStyle w:val="Prrafodelista"/>
+        <w:ind w:left="709"/>
+        <w:rPr>
+          <w:b/>
+          <w:sz w:val="32"/>
         </w:rPr>
       </w:pPr>
       <w:r>
@@ -1209,10 +1350,10 @@
         </w:rPr>
         <w:lastRenderedPageBreak/>
         <w:drawing>
-          <wp:anchor distT="0" distB="0" distL="114300" distR="114300" simplePos="0" relativeHeight="251662336" behindDoc="0" locked="0" layoutInCell="1" allowOverlap="1" wp14:anchorId="430A132E" wp14:editId="11F3ECB2">
+          <wp:anchor distT="0" distB="0" distL="114300" distR="114300" simplePos="0" relativeHeight="251669504" behindDoc="0" locked="0" layoutInCell="1" allowOverlap="1" wp14:anchorId="3AD54089" wp14:editId="69DC58E0">
             <wp:simplePos x="0" y="0"/>
             <wp:positionH relativeFrom="column">
-              <wp:posOffset>535940</wp:posOffset>
+              <wp:posOffset>390525</wp:posOffset>
             </wp:positionH>
             <wp:positionV relativeFrom="paragraph">
               <wp:posOffset>190500</wp:posOffset>
@@ -1277,97 +1418,161 @@
     </w:p>
     <w:p>
       <w:pPr>
-        <w:rPr>
-          <w:sz w:val="32"/>
-          <w:u w:val="single"/>
-        </w:rPr>
-      </w:pPr>
-    </w:p>
-    <w:p>
-      <w:pPr>
-        <w:rPr>
-          <w:sz w:val="32"/>
-          <w:u w:val="single"/>
-        </w:rPr>
-      </w:pPr>
-    </w:p>
-    <w:p>
-      <w:pPr>
-        <w:rPr>
-          <w:sz w:val="32"/>
-          <w:u w:val="single"/>
-        </w:rPr>
-      </w:pPr>
-    </w:p>
-    <w:p>
-      <w:pPr>
-        <w:rPr>
-          <w:sz w:val="32"/>
-          <w:u w:val="single"/>
-        </w:rPr>
-      </w:pPr>
-    </w:p>
-    <w:p>
-      <w:pPr>
-        <w:rPr>
-          <w:sz w:val="32"/>
-          <w:u w:val="single"/>
-        </w:rPr>
-      </w:pPr>
-    </w:p>
-    <w:p>
-      <w:pPr>
-        <w:rPr>
-          <w:sz w:val="32"/>
-          <w:u w:val="single"/>
-        </w:rPr>
-      </w:pPr>
-    </w:p>
-    <w:p>
-      <w:pPr>
-        <w:rPr>
-          <w:sz w:val="32"/>
-          <w:u w:val="single"/>
-        </w:rPr>
-      </w:pPr>
-    </w:p>
-    <w:p>
-      <w:pPr>
-        <w:rPr>
-          <w:sz w:val="32"/>
-          <w:u w:val="single"/>
-        </w:rPr>
-      </w:pPr>
-    </w:p>
-    <w:p>
-      <w:pPr>
-        <w:rPr>
-          <w:sz w:val="32"/>
-          <w:u w:val="single"/>
-        </w:rPr>
-      </w:pPr>
-    </w:p>
-    <w:p>
-      <w:pPr>
-        <w:rPr>
-          <w:sz w:val="32"/>
-          <w:u w:val="single"/>
-        </w:rPr>
-      </w:pPr>
-    </w:p>
-    <w:p>
-      <w:pPr>
-        <w:rPr>
-          <w:sz w:val="32"/>
-          <w:u w:val="single"/>
-        </w:rPr>
-      </w:pPr>
-    </w:p>
-    <w:p>
-      <w:pPr>
-        <w:rPr>
-          <w:sz w:val="32"/>
-          <w:u w:val="single"/>
+        <w:pStyle w:val="Prrafodelista"/>
+        <w:ind w:left="709"/>
+        <w:rPr>
+          <w:b/>
+          <w:sz w:val="32"/>
+        </w:rPr>
+      </w:pPr>
+    </w:p>
+    <w:p>
+      <w:pPr>
+        <w:pStyle w:val="Prrafodelista"/>
+        <w:ind w:left="709"/>
+        <w:rPr>
+          <w:b/>
+          <w:sz w:val="32"/>
+        </w:rPr>
+      </w:pPr>
+    </w:p>
+    <w:p>
+      <w:pPr>
+        <w:pStyle w:val="Prrafodelista"/>
+        <w:ind w:left="709"/>
+        <w:rPr>
+          <w:b/>
+          <w:sz w:val="32"/>
+        </w:rPr>
+      </w:pPr>
+    </w:p>
+    <w:p>
+      <w:pPr>
+        <w:pStyle w:val="Prrafodelista"/>
+        <w:ind w:left="709"/>
+        <w:rPr>
+          <w:b/>
+          <w:sz w:val="32"/>
+        </w:rPr>
+      </w:pPr>
+    </w:p>
+    <w:p>
+      <w:pPr>
+        <w:pStyle w:val="Prrafodelista"/>
+        <w:ind w:left="709"/>
+        <w:rPr>
+          <w:b/>
+          <w:sz w:val="32"/>
+        </w:rPr>
+      </w:pPr>
+    </w:p>
+    <w:p>
+      <w:pPr>
+        <w:pStyle w:val="Prrafodelista"/>
+        <w:ind w:left="709"/>
+        <w:rPr>
+          <w:b/>
+          <w:sz w:val="32"/>
+        </w:rPr>
+      </w:pPr>
+    </w:p>
+    <w:p>
+      <w:pPr>
+        <w:pStyle w:val="Prrafodelista"/>
+        <w:ind w:left="709"/>
+        <w:rPr>
+          <w:b/>
+          <w:sz w:val="32"/>
+        </w:rPr>
+      </w:pPr>
+    </w:p>
+    <w:p>
+      <w:pPr>
+        <w:pStyle w:val="Prrafodelista"/>
+        <w:ind w:left="709"/>
+        <w:rPr>
+          <w:b/>
+          <w:sz w:val="32"/>
+        </w:rPr>
+      </w:pPr>
+    </w:p>
+    <w:p>
+      <w:pPr>
+        <w:pStyle w:val="Prrafodelista"/>
+        <w:ind w:left="709"/>
+        <w:rPr>
+          <w:b/>
+          <w:sz w:val="32"/>
+        </w:rPr>
+      </w:pPr>
+    </w:p>
+    <w:p>
+      <w:pPr>
+        <w:pStyle w:val="Prrafodelista"/>
+        <w:ind w:left="709"/>
+        <w:rPr>
+          <w:b/>
+          <w:sz w:val="32"/>
+        </w:rPr>
+      </w:pPr>
+    </w:p>
+    <w:p>
+      <w:pPr>
+        <w:pStyle w:val="Prrafodelista"/>
+        <w:ind w:left="709"/>
+        <w:rPr>
+          <w:b/>
+          <w:sz w:val="32"/>
+        </w:rPr>
+      </w:pPr>
+    </w:p>
+    <w:p>
+      <w:pPr>
+        <w:pStyle w:val="Prrafodelista"/>
+        <w:ind w:left="709"/>
+        <w:rPr>
+          <w:b/>
+          <w:sz w:val="32"/>
+        </w:rPr>
+      </w:pPr>
+    </w:p>
+    <w:p>
+      <w:pPr>
+        <w:pStyle w:val="Prrafodelista"/>
+        <w:ind w:left="709"/>
+        <w:rPr>
+          <w:b/>
+          <w:sz w:val="32"/>
+        </w:rPr>
+      </w:pPr>
+    </w:p>
+    <w:p>
+      <w:pPr>
+        <w:pStyle w:val="Prrafodelista"/>
+        <w:ind w:left="709"/>
+        <w:rPr>
+          <w:b/>
+          <w:sz w:val="32"/>
+        </w:rPr>
+      </w:pPr>
+    </w:p>
+    <w:p>
+      <w:pPr>
+        <w:pStyle w:val="Prrafodelista"/>
+        <w:ind w:left="709"/>
+        <w:rPr>
+          <w:b/>
+          <w:sz w:val="32"/>
+        </w:rPr>
+      </w:pPr>
+    </w:p>
+    <w:p>
+      <w:pPr>
+        <w:pStyle w:val="Prrafodelista"/>
+        <w:ind w:left="709"/>
+        <w:rPr>
+          <w:b/>
+          <w:sz w:val="32"/>
         </w:rPr>
       </w:pPr>
     </w:p>
@@ -1500,6 +1705,7 @@
           <w:ilvl w:val="0"/>
           <w:numId w:val="2"/>
         </w:numPr>
+        <w:jc w:val="both"/>
         <w:rPr>
           <w:sz w:val="32"/>
         </w:rPr>
@@ -1517,6 +1723,8 @@
         </w:rPr>
         <w:t xml:space="preserve"> obtener en un párrafo tanto la fecha actual, en formato lo cal, como el tiempo que queda hasta el día de Navidad, 25 de diciembre.</w:t>
       </w:r>
+      <w:bookmarkStart w:id="0" w:name="_GoBack"/>
+      <w:bookmarkEnd w:id="0"/>
     </w:p>
     <w:p>
       <w:pPr>

</xml_diff>